<commit_message>
user doc and matlab stuff
</commit_message>
<xml_diff>
--- a/docs/user_guide.docx
+++ b/docs/user_guide.docx
@@ -84,6 +84,9 @@
         <w:keepNext/>
       </w:pPr>
       <w:r>
+        <w:rPr>
+          <w:noProof/>
+        </w:rPr>
         <w:drawing>
           <wp:inline distT="0" distB="0" distL="0" distR="0" wp14:anchorId="73ED5027" wp14:editId="7228E8AB">
             <wp:extent cx="4391025" cy="2305050"/>
@@ -128,14 +131,36 @@
       <w:r>
         <w:t xml:space="preserve">Figure </w:t>
       </w:r>
-      <w:fldSimple w:instr=" SEQ Figure \* ARABIC ">
-        <w:r>
-          <w:rPr>
-            <w:noProof/>
-          </w:rPr>
-          <w:t>1</w:t>
-        </w:r>
-      </w:fldSimple>
+      <w:r>
+        <w:rPr>
+          <w:noProof/>
+        </w:rPr>
+        <w:fldChar w:fldCharType="begin"/>
+      </w:r>
+      <w:r>
+        <w:rPr>
+          <w:noProof/>
+        </w:rPr>
+        <w:instrText xml:space="preserve"> SEQ Figure \* ARABIC </w:instrText>
+      </w:r>
+      <w:r>
+        <w:rPr>
+          <w:noProof/>
+        </w:rPr>
+        <w:fldChar w:fldCharType="separate"/>
+      </w:r>
+      <w:r>
+        <w:rPr>
+          <w:noProof/>
+        </w:rPr>
+        <w:t>1</w:t>
+      </w:r>
+      <w:r>
+        <w:rPr>
+          <w:noProof/>
+        </w:rPr>
+        <w:fldChar w:fldCharType="end"/>
+      </w:r>
       <w:r>
         <w:t>-Command line interface via PuTTY</w:t>
       </w:r>
@@ -258,14 +283,36 @@
       <w:r>
         <w:t xml:space="preserve">Figure </w:t>
       </w:r>
-      <w:fldSimple w:instr=" SEQ Figure \* ARABIC ">
-        <w:r>
-          <w:rPr>
-            <w:noProof/>
-          </w:rPr>
-          <w:t>2</w:t>
-        </w:r>
-      </w:fldSimple>
+      <w:r>
+        <w:rPr>
+          <w:noProof/>
+        </w:rPr>
+        <w:fldChar w:fldCharType="begin"/>
+      </w:r>
+      <w:r>
+        <w:rPr>
+          <w:noProof/>
+        </w:rPr>
+        <w:instrText xml:space="preserve"> SEQ Figure \* ARABIC </w:instrText>
+      </w:r>
+      <w:r>
+        <w:rPr>
+          <w:noProof/>
+        </w:rPr>
+        <w:fldChar w:fldCharType="separate"/>
+      </w:r>
+      <w:r>
+        <w:rPr>
+          <w:noProof/>
+        </w:rPr>
+        <w:t>2</w:t>
+      </w:r>
+      <w:r>
+        <w:rPr>
+          <w:noProof/>
+        </w:rPr>
+        <w:fldChar w:fldCharType="end"/>
+      </w:r>
       <w:r>
         <w:t>- Configuring the USB serial port in Windows</w:t>
       </w:r>
@@ -423,14 +470,36 @@
       <w:r>
         <w:t xml:space="preserve">Figure </w:t>
       </w:r>
-      <w:fldSimple w:instr=" SEQ Figure \* ARABIC ">
-        <w:r>
-          <w:rPr>
-            <w:noProof/>
-          </w:rPr>
-          <w:t>3</w:t>
-        </w:r>
-      </w:fldSimple>
+      <w:r>
+        <w:rPr>
+          <w:noProof/>
+        </w:rPr>
+        <w:fldChar w:fldCharType="begin"/>
+      </w:r>
+      <w:r>
+        <w:rPr>
+          <w:noProof/>
+        </w:rPr>
+        <w:instrText xml:space="preserve"> SEQ Figure \* ARABIC </w:instrText>
+      </w:r>
+      <w:r>
+        <w:rPr>
+          <w:noProof/>
+        </w:rPr>
+        <w:fldChar w:fldCharType="separate"/>
+      </w:r>
+      <w:r>
+        <w:rPr>
+          <w:noProof/>
+        </w:rPr>
+        <w:t>3</w:t>
+      </w:r>
+      <w:r>
+        <w:rPr>
+          <w:noProof/>
+        </w:rPr>
+        <w:fldChar w:fldCharType="end"/>
+      </w:r>
       <w:r>
         <w:t>-Using the '</w:t>
       </w:r>
@@ -529,14 +598,42 @@
       <w:r>
         <w:t xml:space="preserve">Figure </w:t>
       </w:r>
-      <w:fldSimple w:instr=" SEQ Figure \* ARABIC ">
-        <w:r>
-          <w:rPr>
-            <w:noProof/>
-          </w:rPr>
-          <w:t>4</w:t>
-        </w:r>
-      </w:fldSimple>
+      <w:r>
+        <w:rPr>
+          <w:noProof/>
+        </w:rPr>
+        <w:fldChar w:fldCharType="begin"/>
+      </w:r>
+      <w:r>
+        <w:rPr>
+          <w:noProof/>
+        </w:rPr>
+        <w:instrText xml:space="preserve"> SEQ Figure \* AR</w:instrText>
+      </w:r>
+      <w:r>
+        <w:rPr>
+          <w:noProof/>
+        </w:rPr>
+        <w:instrText xml:space="preserve">ABIC </w:instrText>
+      </w:r>
+      <w:r>
+        <w:rPr>
+          <w:noProof/>
+        </w:rPr>
+        <w:fldChar w:fldCharType="separate"/>
+      </w:r>
+      <w:r>
+        <w:rPr>
+          <w:noProof/>
+        </w:rPr>
+        <w:t>4</w:t>
+      </w:r>
+      <w:r>
+        <w:rPr>
+          <w:noProof/>
+        </w:rPr>
+        <w:fldChar w:fldCharType="end"/>
+      </w:r>
       <w:r>
         <w:t>-A portion of the result of the 'help' command</w:t>
       </w:r>
@@ -997,14 +1094,36 @@
       <w:r>
         <w:t xml:space="preserve">Figure </w:t>
       </w:r>
-      <w:fldSimple w:instr=" SEQ Figure \* ARABIC ">
-        <w:r>
-          <w:rPr>
-            <w:noProof/>
-          </w:rPr>
-          <w:t>5</w:t>
-        </w:r>
-      </w:fldSimple>
+      <w:r>
+        <w:rPr>
+          <w:noProof/>
+        </w:rPr>
+        <w:fldChar w:fldCharType="begin"/>
+      </w:r>
+      <w:r>
+        <w:rPr>
+          <w:noProof/>
+        </w:rPr>
+        <w:instrText xml:space="preserve"> SEQ Figure \* ARABIC </w:instrText>
+      </w:r>
+      <w:r>
+        <w:rPr>
+          <w:noProof/>
+        </w:rPr>
+        <w:fldChar w:fldCharType="separate"/>
+      </w:r>
+      <w:r>
+        <w:rPr>
+          <w:noProof/>
+        </w:rPr>
+        <w:t>5</w:t>
+      </w:r>
+      <w:r>
+        <w:rPr>
+          <w:noProof/>
+        </w:rPr>
+        <w:fldChar w:fldCharType="end"/>
+      </w:r>
       <w:r>
         <w:t>-Output of '</w:t>
       </w:r>
@@ -1162,14 +1281,36 @@
       <w:r>
         <w:t xml:space="preserve">Figure </w:t>
       </w:r>
-      <w:fldSimple w:instr=" SEQ Figure \* ARABIC ">
-        <w:r>
-          <w:rPr>
-            <w:noProof/>
-          </w:rPr>
-          <w:t>6</w:t>
-        </w:r>
-      </w:fldSimple>
+      <w:r>
+        <w:rPr>
+          <w:noProof/>
+        </w:rPr>
+        <w:fldChar w:fldCharType="begin"/>
+      </w:r>
+      <w:r>
+        <w:rPr>
+          <w:noProof/>
+        </w:rPr>
+        <w:instrText xml:space="preserve"> SEQ Figure \* ARABIC </w:instrText>
+      </w:r>
+      <w:r>
+        <w:rPr>
+          <w:noProof/>
+        </w:rPr>
+        <w:fldChar w:fldCharType="separate"/>
+      </w:r>
+      <w:r>
+        <w:rPr>
+          <w:noProof/>
+        </w:rPr>
+        <w:t>6</w:t>
+      </w:r>
+      <w:r>
+        <w:rPr>
+          <w:noProof/>
+        </w:rPr>
+        <w:fldChar w:fldCharType="end"/>
+      </w:r>
       <w:r>
         <w:t>- tracked time-of-flight with temperature</w:t>
       </w:r>
@@ -1289,6 +1430,19 @@
     </w:p>
     <w:p>
       <w:r>
+        <w:t>These algorithms are detailed in the following sections.</w:t>
+      </w:r>
+    </w:p>
+    <w:p>
+      <w:pPr>
+        <w:pStyle w:val="Heading2"/>
+      </w:pPr>
+      <w:r>
+        <w:t>Waveform Disambiguation</w:t>
+      </w:r>
+    </w:p>
+    <w:p>
+      <w:r>
         <w:t xml:space="preserve">The kit firmware implements rudimentary waveform disambiguation and tracking.  Transducer temperature compensation and flow compensation are not implemented as they are highly product specific.  However, stubs have been included to allow for the easy addition of these algorithms.  See </w:t>
       </w:r>
       <w:proofErr w:type="spellStart"/>
@@ -1380,6 +1534,14 @@
       </w:r>
     </w:p>
     <w:p>
+      <w:pPr>
+        <w:pStyle w:val="Heading2"/>
+      </w:pPr>
+      <w:r>
+        <w:t>Waveform Tracking</w:t>
+      </w:r>
+    </w:p>
+    <w:p>
       <w:r>
         <w:t xml:space="preserve">Waveform tracking follows from disambiguation.  Once the measurement wave is identified a tracking algorithm is used to make sure all measurements are based on the same wave of the ultrasonic signal. The general idea is that adjacent measurements, with a high enough sampling frequency, will have a similar time measurement.  Large shifts in time generally mean that the </w:t>
       </w:r>
@@ -1401,16 +1563,16 @@
         <w:t xml:space="preserve"> adjustment (software AGC)</w:t>
       </w:r>
       <w:r>
-        <w:t>, and 2) Phase adjustment.  Amplitude adjustment is an automatic gain control algorithm that uses the t1/t2 ratio as a proxy for waveform amplitude.  This algorithm adjusts the comparators offsets according to relatively slowly changing signal levels.</w:t>
-      </w:r>
-    </w:p>
-    <w:p>
-      <w:r>
-        <w:t xml:space="preserve">Phase adjustment works cooperatively with amplitude adjustment.  In cases where the amplitude changes too fast to be tracked, a phase error detecting and adjustment algorithm relocates the </w:t>
+        <w:t xml:space="preserve">, and 2) Phase adjustment.  Amplitude adjustment is an automatic gain control algorithm that uses the t1/t2 ratio as a </w:t>
       </w:r>
       <w:r>
         <w:lastRenderedPageBreak/>
-        <w:t xml:space="preserve">measurement wave within a certain range based on the assumption that the time-of-flight from one measurement to another (given an adequate sampling frequency) is less than one transducer oscillation period.  </w:t>
+        <w:t>proxy for waveform amplitude.  This algorithm adjusts the comparators offsets according to relatively slowly changing signal levels.</w:t>
+      </w:r>
+    </w:p>
+    <w:p>
+      <w:r>
+        <w:t xml:space="preserve">Phase adjustment works cooperatively with amplitude adjustment.  In cases where the amplitude changes too fast to be tracked, a phase error detecting and adjustment algorithm relocates the measurement wave within a certain range based on the assumption that the time-of-flight from one measurement to another (given an adequate sampling frequency) is less than one transducer oscillation period.  </w:t>
       </w:r>
     </w:p>
     <w:p>
@@ -1428,17 +1590,160 @@
     </w:p>
     <w:p>
       <w:r>
+        <w:t>The command line interface allows control of wave tracking via the ‘</w:t>
+      </w:r>
+      <w:proofErr w:type="spellStart"/>
+      <w:r>
+        <w:t>rtrack</w:t>
+      </w:r>
+      <w:proofErr w:type="spellEnd"/>
+      <w:r>
+        <w:t>’ command.  This command assigns a value that corresponds with the optimal point at which to set the comparator thresholds relative to the received wave’s peak.  Normalized between 0 and 1, values of 0.6 to 0.8 typically yield good tracking results.  ‘</w:t>
+      </w:r>
+      <w:proofErr w:type="spellStart"/>
+      <w:r>
+        <w:t>rtrack</w:t>
+      </w:r>
+      <w:proofErr w:type="spellEnd"/>
+      <w:r>
+        <w:t>=0’ will disable tracking which is useful when experimenting with the comparator offsets manually with the ‘</w:t>
+      </w:r>
+      <w:proofErr w:type="spellStart"/>
+      <w:r>
+        <w:t>c_offsetup</w:t>
+      </w:r>
+      <w:proofErr w:type="spellEnd"/>
+      <w:r>
+        <w:t>’ and ‘</w:t>
+      </w:r>
+      <w:proofErr w:type="spellStart"/>
+      <w:r>
+        <w:t>c_offsetdn</w:t>
+      </w:r>
+      <w:proofErr w:type="spellEnd"/>
+      <w:r>
+        <w:t>’ commands.</w:t>
+      </w:r>
+    </w:p>
+    <w:p>
+      <w:pPr>
+        <w:pStyle w:val="Heading2"/>
+      </w:pPr>
+      <w:r>
+        <w:t>Transducer Temperature Compensation</w:t>
+      </w:r>
+    </w:p>
+    <w:p>
+      <w:r>
         <w:t>Transducer temperature compensation adjusts time-of-flight values to remove directionally specific delays caused in by imperfections in the transducers.  Specifically, oscillation frequency drift due to absolute temperature and the temperature difference of the internal piezo material and ambient.</w:t>
       </w:r>
     </w:p>
     <w:p>
       <w:r>
-        <w:t xml:space="preserve">Transducer temperature compensation can be as simple as a straight-line compensation using the aggregate oscillation period of the transducers (the difference from one hit value to the next defines the period of oscillation </w:t>
+        <w:t>Transducer temperature compensation can be as simple as a straight-line compensation using the aggregate oscillation period of the transducers (the difference from one hit value to the next defines the period of oscillation</w:t>
+      </w:r>
+      <w:r>
+        <w:t>.  See AN6631 for detailed information about transducer compensation.</w:t>
+      </w:r>
+    </w:p>
+    <w:p>
+      <w:pPr>
+        <w:pStyle w:val="Heading2"/>
+      </w:pPr>
+      <w:r>
+        <w:t>Flow Compensation</w:t>
+      </w:r>
+    </w:p>
+    <w:p>
+      <w:r>
+        <w:t xml:space="preserve">Flow compensation is necessary as the velocity of gas through the </w:t>
+      </w:r>
+      <w:proofErr w:type="spellStart"/>
+      <w:r>
+        <w:t>flowbody</w:t>
+      </w:r>
+      <w:proofErr w:type="spellEnd"/>
+      <w:r>
+        <w:t xml:space="preserve"> relative to ultrasonic propagation time is not linea</w:t>
+      </w:r>
+      <w:r>
+        <w:t xml:space="preserve">r due to imperfections in the mechanical design of the </w:t>
+      </w:r>
+      <w:proofErr w:type="spellStart"/>
+      <w:r>
+        <w:t>flowbody</w:t>
+      </w:r>
+      <w:proofErr w:type="spellEnd"/>
+      <w:r>
+        <w:t>.  Compensation generally takes the form of table of points that can be provide interpolated coefficients to transform raw TDC measurement times into linear flow velocity with defined units.</w:t>
+      </w:r>
+    </w:p>
+    <w:p>
+      <w:r>
+        <w:t xml:space="preserve">The process of generating this table typically involves moving gas through the </w:t>
+      </w:r>
+      <w:proofErr w:type="spellStart"/>
+      <w:r>
+        <w:t>flowbody</w:t>
+      </w:r>
+      <w:proofErr w:type="spellEnd"/>
+      <w:r>
+        <w:t xml:space="preserve"> under test at known rates using a precision gas flow regulator.  Unitless “raw” flow is calculated directly from the TDC’s measurements are recorded for each flow rate.  These values are then used as the mathematical basis for the coefficients of the table.  </w:t>
+      </w:r>
+    </w:p>
+    <w:p>
+      <w:r>
+        <w:t xml:space="preserve">This method was </w:t>
+      </w:r>
+      <w:r>
+        <w:t>used to obtain the default flow compensation</w:t>
+      </w:r>
+      <w:r>
+        <w:t xml:space="preserve"> </w:t>
+      </w:r>
+      <w:r>
+        <w:t xml:space="preserve">table for the kit firmware and a prototype </w:t>
+      </w:r>
+      <w:proofErr w:type="spellStart"/>
+      <w:r>
+        <w:t>flowbody</w:t>
+      </w:r>
+      <w:proofErr w:type="spellEnd"/>
+      <w:r>
+        <w:t>.</w:t>
+      </w:r>
+      <w:r>
+        <w:t xml:space="preserve">  A</w:t>
+      </w:r>
+      <w:r>
+        <w:t xml:space="preserve"> Parker XXXX Digital Flow Regulator under </w:t>
+      </w:r>
+      <w:r>
+        <w:t>the</w:t>
+      </w:r>
+      <w:r>
+        <w:t xml:space="preserve"> control of </w:t>
+      </w:r>
+      <w:proofErr w:type="spellStart"/>
+      <w:r>
+        <w:t>Matlab</w:t>
+      </w:r>
+      <w:proofErr w:type="spellEnd"/>
+      <w:r>
+        <w:t xml:space="preserve"> scripts</w:t>
+      </w:r>
+      <w:r>
+        <w:t xml:space="preserve"> was used to generate </w:t>
+      </w:r>
+      <w:r>
+        <w:t xml:space="preserve">  These scripts are included in the kit int the ‘math’ subdirectory.</w:t>
+      </w:r>
+      <w:r>
+        <w:t xml:space="preserve">  These scripts are offered as a starting point for you to generate a custom compensation method specific to your product.</w:t>
       </w:r>
       <w:bookmarkStart w:id="0" w:name="_GoBack"/>
       <w:bookmarkEnd w:id="0"/>
     </w:p>
-    <w:p/>
     <w:p/>
     <w:p/>
     <w:p/>
@@ -1820,6 +2125,95 @@
     </w:lvl>
   </w:abstractNum>
   <w:abstractNum w:abstractNumId="4" w15:restartNumberingAfterBreak="0">
+    <w:nsid w:val="77C45EDA"/>
+    <w:multiLevelType w:val="hybridMultilevel"/>
+    <w:tmpl w:val="0FEC43F4"/>
+    <w:lvl w:ilvl="0" w:tplc="04090011">
+      <w:start w:val="1"/>
+      <w:numFmt w:val="decimal"/>
+      <w:lvlText w:val="%1)"/>
+      <w:lvlJc w:val="left"/>
+      <w:pPr>
+        <w:ind w:left="720" w:hanging="360"/>
+      </w:pPr>
+      <w:rPr>
+        <w:rFonts w:hint="default"/>
+      </w:rPr>
+    </w:lvl>
+    <w:lvl w:ilvl="1" w:tplc="04090019" w:tentative="1">
+      <w:start w:val="1"/>
+      <w:numFmt w:val="lowerLetter"/>
+      <w:lvlText w:val="%2."/>
+      <w:lvlJc w:val="left"/>
+      <w:pPr>
+        <w:ind w:left="1440" w:hanging="360"/>
+      </w:pPr>
+    </w:lvl>
+    <w:lvl w:ilvl="2" w:tplc="0409001B" w:tentative="1">
+      <w:start w:val="1"/>
+      <w:numFmt w:val="lowerRoman"/>
+      <w:lvlText w:val="%3."/>
+      <w:lvlJc w:val="right"/>
+      <w:pPr>
+        <w:ind w:left="2160" w:hanging="180"/>
+      </w:pPr>
+    </w:lvl>
+    <w:lvl w:ilvl="3" w:tplc="0409000F" w:tentative="1">
+      <w:start w:val="1"/>
+      <w:numFmt w:val="decimal"/>
+      <w:lvlText w:val="%4."/>
+      <w:lvlJc w:val="left"/>
+      <w:pPr>
+        <w:ind w:left="2880" w:hanging="360"/>
+      </w:pPr>
+    </w:lvl>
+    <w:lvl w:ilvl="4" w:tplc="04090019" w:tentative="1">
+      <w:start w:val="1"/>
+      <w:numFmt w:val="lowerLetter"/>
+      <w:lvlText w:val="%5."/>
+      <w:lvlJc w:val="left"/>
+      <w:pPr>
+        <w:ind w:left="3600" w:hanging="360"/>
+      </w:pPr>
+    </w:lvl>
+    <w:lvl w:ilvl="5" w:tplc="0409001B" w:tentative="1">
+      <w:start w:val="1"/>
+      <w:numFmt w:val="lowerRoman"/>
+      <w:lvlText w:val="%6."/>
+      <w:lvlJc w:val="right"/>
+      <w:pPr>
+        <w:ind w:left="4320" w:hanging="180"/>
+      </w:pPr>
+    </w:lvl>
+    <w:lvl w:ilvl="6" w:tplc="0409000F" w:tentative="1">
+      <w:start w:val="1"/>
+      <w:numFmt w:val="decimal"/>
+      <w:lvlText w:val="%7."/>
+      <w:lvlJc w:val="left"/>
+      <w:pPr>
+        <w:ind w:left="5040" w:hanging="360"/>
+      </w:pPr>
+    </w:lvl>
+    <w:lvl w:ilvl="7" w:tplc="04090019" w:tentative="1">
+      <w:start w:val="1"/>
+      <w:numFmt w:val="lowerLetter"/>
+      <w:lvlText w:val="%8."/>
+      <w:lvlJc w:val="left"/>
+      <w:pPr>
+        <w:ind w:left="5760" w:hanging="360"/>
+      </w:pPr>
+    </w:lvl>
+    <w:lvl w:ilvl="8" w:tplc="0409001B" w:tentative="1">
+      <w:start w:val="1"/>
+      <w:numFmt w:val="lowerRoman"/>
+      <w:lvlText w:val="%9."/>
+      <w:lvlJc w:val="right"/>
+      <w:pPr>
+        <w:ind w:left="6480" w:hanging="180"/>
+      </w:pPr>
+    </w:lvl>
+  </w:abstractNum>
+  <w:abstractNum w:abstractNumId="5" w15:restartNumberingAfterBreak="0">
     <w:nsid w:val="79B02563"/>
     <w:multiLevelType w:val="hybridMultilevel"/>
     <w:tmpl w:val="DB223A04"/>
@@ -1915,13 +2309,16 @@
     <w:abstractNumId w:val="1"/>
   </w:num>
   <w:num w:numId="3">
-    <w:abstractNumId w:val="4"/>
+    <w:abstractNumId w:val="5"/>
   </w:num>
   <w:num w:numId="4">
     <w:abstractNumId w:val="2"/>
   </w:num>
   <w:num w:numId="5">
     <w:abstractNumId w:val="3"/>
+  </w:num>
+  <w:num w:numId="6">
+    <w:abstractNumId w:val="4"/>
   </w:num>
 </w:numbering>
 </file>
@@ -2345,6 +2742,28 @@
       <w:szCs w:val="32"/>
     </w:rPr>
   </w:style>
+  <w:style w:type="paragraph" w:styleId="Heading2">
+    <w:name w:val="heading 2"/>
+    <w:basedOn w:val="Normal"/>
+    <w:next w:val="Normal"/>
+    <w:link w:val="Heading2Char"/>
+    <w:uiPriority w:val="9"/>
+    <w:unhideWhenUsed/>
+    <w:qFormat/>
+    <w:rsid w:val="009F1806"/>
+    <w:pPr>
+      <w:keepNext/>
+      <w:keepLines/>
+      <w:spacing w:before="40" w:after="0"/>
+      <w:outlineLvl w:val="1"/>
+    </w:pPr>
+    <w:rPr>
+      <w:rFonts w:asciiTheme="majorHAnsi" w:eastAsiaTheme="majorEastAsia" w:hAnsiTheme="majorHAnsi" w:cstheme="majorBidi"/>
+      <w:color w:val="2F5496" w:themeColor="accent1" w:themeShade="BF"/>
+      <w:sz w:val="26"/>
+      <w:szCs w:val="26"/>
+    </w:rPr>
+  </w:style>
   <w:style w:type="character" w:default="1" w:styleId="DefaultParagraphFont">
     <w:name w:val="Default Paragraph Font"/>
     <w:uiPriority w:val="1"/>
@@ -2414,6 +2833,19 @@
       <w:ind w:left="720"/>
       <w:contextualSpacing/>
     </w:pPr>
+  </w:style>
+  <w:style w:type="character" w:customStyle="1" w:styleId="Heading2Char">
+    <w:name w:val="Heading 2 Char"/>
+    <w:basedOn w:val="DefaultParagraphFont"/>
+    <w:link w:val="Heading2"/>
+    <w:uiPriority w:val="9"/>
+    <w:rsid w:val="009F1806"/>
+    <w:rPr>
+      <w:rFonts w:asciiTheme="majorHAnsi" w:eastAsiaTheme="majorEastAsia" w:hAnsiTheme="majorHAnsi" w:cstheme="majorBidi"/>
+      <w:color w:val="2F5496" w:themeColor="accent1" w:themeShade="BF"/>
+      <w:sz w:val="26"/>
+      <w:szCs w:val="26"/>
+    </w:rPr>
   </w:style>
 </w:styles>
 </file>

</xml_diff>